<commit_message>
fixing agenda title. fixing backwards arrows in assignment 14.
</commit_message>
<xml_diff>
--- a/assignments/Assignment-14.docx
+++ b/assignments/Assignment-14.docx
@@ -10,11 +10,7 @@
       </w:pPr>
       <w:r>
         <w:rPr/>
-        <w:t>Assignment #</w:t>
-      </w:r>
-      <w:r>
-        <w:rPr/>
-        <w:t>14</w:t>
+        <w:t>Assignment #14</w:t>
       </w:r>
     </w:p>
     <w:p>
@@ -40,11 +36,7 @@
       <w:bookmarkEnd w:id="0"/>
       <w:r>
         <w:rPr/>
-        <w:t xml:space="preserve">exercise, </w:t>
-      </w:r>
-      <w:r>
-        <w:rPr/>
-        <w:t xml:space="preserve">you will explore the functions of a tool's wiki area. Along the way you will become familiar with the wiki syntax and learn where to find the latest changes to the wiki project area. </w:t>
+        <w:t xml:space="preserve">exercise, you will explore the functions of a tool's wiki area. Along the way you will become familiar with the wiki syntax and learn where to find the latest changes to the wiki project area. </w:t>
       </w:r>
     </w:p>
     <w:p>
@@ -154,7 +146,7 @@
       <w:r>
         <w:rPr/>
         <w:pict>
-          <v:rect id="shape_0" stroked="t" style="position:absolute;margin-left:127.5pt;margin-top:6.45pt;width:36.7pt;height:19.45pt">
+          <v:rect id="shape_0" stroked="t" style="position:absolute;margin-left:127.5pt;margin-top:6.45pt;width:36.65pt;height:19.4pt">
             <v:wrap v:type="none"/>
             <v:fill on="false" detectmouseclick="t"/>
             <v:stroke color="#ff3333" weight="36720" joinstyle="round" endcap="flat"/>
@@ -195,14 +187,7 @@
             <w:rStyle w:val="InternetLink"/>
             <w:b/>
           </w:rPr>
-          <w:t>https://nanohub.org/tools/bootcamp/</w:t>
-        </w:r>
-        <w:r>
-          <w:rPr>
-            <w:rStyle w:val="InternetLink"/>
-            <w:b/>
-          </w:rPr>
-          <w:t>wiki</w:t>
+          <w:t>https://nanohub.org/tools/bootcamp/wiki</w:t>
         </w:r>
       </w:hyperlink>
     </w:p>
@@ -234,6 +219,12 @@
       <w:r>
         <w:rPr/>
         <w:t xml:space="preserve">When prompted for your username and password, use your HUB credentials. </w:t>
+        <w:pict>
+          <v:line id="shape_0" from="286.5pt,0.5pt" to="296.9pt,40.7pt" stroked="t" style="position:absolute">
+            <v:stroke color="#ff3333" weight="36720" endarrow="block" endarrowwidth="medium" endarrowlength="medium" joinstyle="round" endcap="flat"/>
+            <v:fill on="false" detectmouseclick="t"/>
+          </v:line>
+        </w:pict>
         <w:drawing>
           <wp:anchor behindDoc="0" distT="0" distB="0" distL="0" distR="0" simplePos="0" locked="0" layoutInCell="1" allowOverlap="1" relativeHeight="5">
             <wp:simplePos x="0" y="0"/>
@@ -286,12 +277,6 @@
             </a:graphic>
           </wp:anchor>
         </w:drawing>
-        <w:pict>
-          <v:line id="shape_0" from="286.5pt,0.5pt" to="296.95pt,40.75pt" stroked="t" style="position:absolute;flip:xy">
-            <v:stroke color="#ff3333" weight="36720" startarrow="block" startarrowwidth="medium" startarrowlength="medium" joinstyle="round" endcap="flat"/>
-            <v:fill on="false" detectmouseclick="t"/>
-          </v:line>
-        </w:pict>
       </w:r>
     </w:p>
     <w:p>
@@ -383,14 +368,7 @@
           <w:sz w:val="20"/>
           <w:szCs w:val="20"/>
         </w:rPr>
-        <w:t xml:space="preserve">Click the “Account” link on the left side of the web page </w:t>
-      </w:r>
-      <w:r>
-        <w:rPr>
-          <w:sz w:val="20"/>
-          <w:szCs w:val="20"/>
-        </w:rPr>
-        <w:t>and create a password that will be used to connect with the HUB through ssh, sftp, and tool wiki services.</w:t>
+        <w:t>Click the “Account” link on the left side of the web page and create a password that will be used to connect with the HUB through ssh, sftp, and tool wiki services.</w:t>
       </w:r>
     </w:p>
     <w:p>
@@ -419,7 +397,7 @@
             <wp:positionV relativeFrom="paragraph">
               <wp:posOffset>57150</wp:posOffset>
             </wp:positionV>
-            <wp:extent cx="2619375" cy="2533650"/>
+            <wp:extent cx="2619375" cy="2533015"/>
             <wp:effectExtent l="0" t="0" r="0" b="0"/>
             <wp:wrapSquare wrapText="largest"/>
             <wp:docPr id="2" name="Picture" descr=""/>
@@ -444,7 +422,7 @@
                   <pic:spPr bwMode="auto">
                     <a:xfrm>
                       <a:off x="0" y="0"/>
-                      <a:ext cx="2619375" cy="2533650"/>
+                      <a:ext cx="2619375" cy="2533015"/>
                     </a:xfrm>
                     <a:prstGeom prst="rect">
                       <a:avLst/>
@@ -471,7 +449,7 @@
             <wp:positionV relativeFrom="paragraph">
               <wp:posOffset>47625</wp:posOffset>
             </wp:positionV>
-            <wp:extent cx="2505075" cy="2409825"/>
+            <wp:extent cx="2505075" cy="2409190"/>
             <wp:effectExtent l="0" t="0" r="0" b="0"/>
             <wp:wrapSquare wrapText="largest"/>
             <wp:docPr id="3" name="Picture" descr=""/>
@@ -496,7 +474,7 @@
                   <pic:spPr bwMode="auto">
                     <a:xfrm>
                       <a:off x="0" y="0"/>
-                      <a:ext cx="2505075" cy="2409825"/>
+                      <a:ext cx="2505075" cy="2409190"/>
                     </a:xfrm>
                     <a:prstGeom prst="rect">
                       <a:avLst/>
@@ -560,8 +538,8 @@
       <w:r>
         <w:rPr/>
         <w:pict>
-          <v:line id="shape_0" from="-198.45pt,9.95pt" to="-156.85pt,9.95pt" stroked="t" style="position:absolute;flip:x">
-            <v:stroke color="#ff3333" weight="36720" startarrow="block" startarrowwidth="medium" startarrowlength="medium" joinstyle="round" endcap="flat"/>
+          <v:line id="shape_0" from="-198.4pt,9.95pt" to="-156.85pt,9.95pt" stroked="t" style="position:absolute">
+            <v:stroke color="#ff3333" weight="36720" endarrow="block" endarrowwidth="medium" endarrowlength="medium" joinstyle="round" endcap="flat"/>
             <v:fill on="false" detectmouseclick="t"/>
           </v:line>
         </w:pict>
@@ -575,8 +553,8 @@
       <w:r>
         <w:rPr/>
         <w:pict>
-          <v:line id="shape_0" from="87.35pt,-7.65pt" to="108.1pt,28.35pt" stroked="t" style="position:absolute;flip:y">
-            <v:stroke color="#ff3333" weight="36720" startarrow="block" startarrowwidth="medium" startarrowlength="medium" joinstyle="round" endcap="flat"/>
+          <v:line id="shape_0" from="87.1pt,-7.9pt" to="107.85pt,28.05pt" stroked="t" style="position:absolute;flip:x">
+            <v:stroke color="#ff3333" weight="36720" endarrow="block" endarrowwidth="medium" endarrowlength="medium" joinstyle="round" endcap="flat"/>
             <v:fill on="false" detectmouseclick="t"/>
           </v:line>
         </w:pict>
@@ -627,7 +605,7 @@
       <w:r>
         <w:rPr/>
         <w:drawing>
-          <wp:anchor behindDoc="0" distT="0" distB="0" distL="0" distR="0" simplePos="0" locked="0" layoutInCell="1" allowOverlap="1" relativeHeight="12">
+          <wp:anchor behindDoc="0" distT="0" distB="0" distL="0" distR="0" simplePos="0" locked="0" layoutInCell="1" allowOverlap="1" relativeHeight="8">
             <wp:simplePos x="0" y="0"/>
             <wp:positionH relativeFrom="column">
               <wp:align>center</wp:align>
@@ -724,8 +702,8 @@
       <w:r>
         <w:rPr/>
         <w:pict>
-          <v:line id="shape_0" from="238.1pt,0.15pt" to="258.85pt,36.15pt" stroked="t" style="position:absolute;flip:y">
-            <v:stroke color="#ff3333" weight="36720" startarrow="block" startarrowwidth="medium" startarrowlength="medium" joinstyle="round" endcap="flat"/>
+          <v:line id="shape_0" from="209.75pt,0.15pt" to="230.45pt,36.1pt" stroked="t" style="position:absolute">
+            <v:stroke color="#ff3333" weight="36720" endarrow="block" endarrowwidth="medium" endarrowlength="medium" joinstyle="round" endcap="flat"/>
             <v:fill on="false" detectmouseclick="t"/>
           </v:line>
         </w:pict>
@@ -891,6 +869,7 @@
       <w:pStyle w:val="Header"/>
       <w:tabs>
         <w:tab w:val="center" w:pos="4320" w:leader="none"/>
+        <w:tab w:val="right" w:pos="8640" w:leader="none"/>
         <w:tab w:val="right" w:pos="9360" w:leader="none"/>
       </w:tabs>
       <w:rPr>
@@ -907,13 +886,6 @@
       </w:rPr>
       <w:t>Creating and Deploying Scientific Tools</w:t>
       <w:br/>
-    </w:r>
-    <w:r>
-      <w:rPr>
-        <w:color w:val="808080"/>
-        <w:sz w:val="20"/>
-        <w:szCs w:val="20"/>
-      </w:rPr>
       <w:t>Derrick Kearney</w:t>
       <w:drawing>
         <wp:anchor behindDoc="1" distT="0" distB="0" distL="114300" distR="114300" simplePos="0" locked="0" layoutInCell="1" allowOverlap="1" relativeHeight="1">
@@ -1137,7 +1109,7 @@
     </w:pPr>
     <w:rPr>
       <w:rFonts w:ascii="Cambria" w:hAnsi="Cambria" w:eastAsia="Droid Sans Fallback" w:cs=""/>
-      <w:color w:val="auto"/>
+      <w:color w:val="00000A"/>
       <w:sz w:val="24"/>
       <w:szCs w:val="24"/>
       <w:lang w:val="en-US" w:eastAsia="en-US" w:bidi="ar-SA"/>

</xml_diff>